<commit_message>
new new super new
</commit_message>
<xml_diff>
--- a/РПМУ/reports/111111.docx
+++ b/РПМУ/reports/111111.docx
@@ -1149,7 +1149,17 @@
           <w:sz w:val="28"/>
           <w:szCs w:val="28"/>
         </w:rPr>
-        <w:t>задания 1</w:t>
+        <w:t>задания</w:t>
+      </w:r>
+      <w:r>
+        <w:rPr>
+          <w:rFonts w:ascii="Times New Roman" w:hAnsi="Times New Roman" w:cs="Times New Roman"/>
+          <w:b/>
+          <w:sz w:val="28"/>
+          <w:szCs w:val="28"/>
+          <w:lang w:val="en-US"/>
+        </w:rPr>
+        <w:t xml:space="preserve"> 1</w:t>
       </w:r>
       <w:r>
         <w:rPr>
@@ -4863,16 +4873,7 @@
           <w:sz w:val="28"/>
           <w:szCs w:val="28"/>
         </w:rPr>
-        <w:t xml:space="preserve">задания </w:t>
-      </w:r>
-      <w:r>
-        <w:rPr>
-          <w:rFonts w:ascii="Times New Roman" w:hAnsi="Times New Roman" w:cs="Times New Roman"/>
-          <w:b/>
-          <w:sz w:val="28"/>
-          <w:szCs w:val="28"/>
-        </w:rPr>
-        <w:t>2</w:t>
+        <w:t>задания 2</w:t>
       </w:r>
       <w:r>
         <w:rPr>
@@ -4920,7 +4921,6 @@
           <w:color w:val="E8BF6A"/>
           <w:sz w:val="20"/>
           <w:szCs w:val="20"/>
-          <w:lang w:val="en-US"/>
         </w:rPr>
         <w:t>&lt;?</w:t>
       </w:r>
@@ -4932,15 +4932,33 @@
           <w:szCs w:val="20"/>
           <w:lang w:val="en-US"/>
         </w:rPr>
-        <w:t>xml version</w:t>
-      </w:r>
-      <w:r>
-        <w:rPr>
-          <w:rFonts w:ascii="Courier New" w:eastAsia="Times New Roman" w:hAnsi="Courier New" w:cs="Courier New"/>
-          <w:color w:val="6A8759"/>
-          <w:sz w:val="20"/>
-          <w:szCs w:val="20"/>
-          <w:lang w:val="en-US"/>
+        <w:t>xml</w:t>
+      </w:r>
+      <w:r>
+        <w:rPr>
+          <w:rFonts w:ascii="Courier New" w:eastAsia="Times New Roman" w:hAnsi="Courier New" w:cs="Courier New"/>
+          <w:color w:val="BABABA"/>
+          <w:sz w:val="20"/>
+          <w:szCs w:val="20"/>
+        </w:rPr>
+        <w:t xml:space="preserve"> </w:t>
+      </w:r>
+      <w:r>
+        <w:rPr>
+          <w:rFonts w:ascii="Courier New" w:eastAsia="Times New Roman" w:hAnsi="Courier New" w:cs="Courier New"/>
+          <w:color w:val="BABABA"/>
+          <w:sz w:val="20"/>
+          <w:szCs w:val="20"/>
+          <w:lang w:val="en-US"/>
+        </w:rPr>
+        <w:t>version</w:t>
+      </w:r>
+      <w:r>
+        <w:rPr>
+          <w:rFonts w:ascii="Courier New" w:eastAsia="Times New Roman" w:hAnsi="Courier New" w:cs="Courier New"/>
+          <w:color w:val="6A8759"/>
+          <w:sz w:val="20"/>
+          <w:szCs w:val="20"/>
         </w:rPr>
         <w:t xml:space="preserve">="1.0" </w:t>
       </w:r>
@@ -4960,9 +4978,29 @@
           <w:color w:val="6A8759"/>
           <w:sz w:val="20"/>
           <w:szCs w:val="20"/>
-          <w:lang w:val="en-US"/>
-        </w:rPr>
-        <w:t>="utf-8"</w:t>
+        </w:rPr>
+        <w:t>="</w:t>
+      </w:r>
+      <w:proofErr w:type="spellStart"/>
+      <w:r>
+        <w:rPr>
+          <w:rFonts w:ascii="Courier New" w:eastAsia="Times New Roman" w:hAnsi="Courier New" w:cs="Courier New"/>
+          <w:color w:val="6A8759"/>
+          <w:sz w:val="20"/>
+          <w:szCs w:val="20"/>
+          <w:lang w:val="en-US"/>
+        </w:rPr>
+        <w:t>utf</w:t>
+      </w:r>
+      <w:proofErr w:type="spellEnd"/>
+      <w:r>
+        <w:rPr>
+          <w:rFonts w:ascii="Courier New" w:eastAsia="Times New Roman" w:hAnsi="Courier New" w:cs="Courier New"/>
+          <w:color w:val="6A8759"/>
+          <w:sz w:val="20"/>
+          <w:szCs w:val="20"/>
+        </w:rPr>
+        <w:t>-8"</w:t>
       </w:r>
       <w:r>
         <w:rPr>
@@ -4970,7 +5008,6 @@
           <w:color w:val="E8BF6A"/>
           <w:sz w:val="20"/>
           <w:szCs w:val="20"/>
-          <w:lang w:val="en-US"/>
         </w:rPr>
         <w:t>?&gt;</w:t>
       </w:r>
@@ -4980,9 +5017,17 @@
           <w:color w:val="E8BF6A"/>
           <w:sz w:val="20"/>
           <w:szCs w:val="20"/>
-          <w:lang w:val="en-US"/>
-        </w:rPr>
-        <w:br/>
+        </w:rPr>
+        <w:br/>
+      </w:r>
+      <w:r>
+        <w:rPr>
+          <w:rFonts w:ascii="Courier New" w:eastAsia="Times New Roman" w:hAnsi="Courier New" w:cs="Courier New"/>
+          <w:color w:val="E8BF6A"/>
+          <w:sz w:val="20"/>
+          <w:szCs w:val="20"/>
+          <w:lang w:val="en-US"/>
+        </w:rPr>
         <w:t>&lt;</w:t>
       </w:r>
       <w:proofErr w:type="spellStart"/>
@@ -11680,7 +11725,6 @@
           <w:b/>
           <w:sz w:val="28"/>
           <w:szCs w:val="28"/>
-          <w:lang w:val="en-US"/>
         </w:rPr>
       </w:pPr>
       <w:r>
@@ -11814,7 +11858,39 @@
           <w:sz w:val="28"/>
           <w:szCs w:val="28"/>
         </w:rPr>
-        <w:t xml:space="preserve"> научился разрабатывать приложения с несколькими активностями, ознакомился с возможностью использования различных списков</w:t>
+        <w:t xml:space="preserve"> научил</w:t>
+      </w:r>
+      <w:r>
+        <w:rPr>
+          <w:rFonts w:ascii="Times New Roman" w:hAnsi="Times New Roman" w:cs="Times New Roman"/>
+          <w:sz w:val="28"/>
+          <w:szCs w:val="28"/>
+        </w:rPr>
+        <w:t>ись</w:t>
+      </w:r>
+      <w:r>
+        <w:rPr>
+          <w:rFonts w:ascii="Times New Roman" w:hAnsi="Times New Roman" w:cs="Times New Roman"/>
+          <w:sz w:val="28"/>
+          <w:szCs w:val="28"/>
+        </w:rPr>
+        <w:t xml:space="preserve"> разрабатывать приложения с несколькими активностями, ознакомил</w:t>
+      </w:r>
+      <w:r>
+        <w:rPr>
+          <w:rFonts w:ascii="Times New Roman" w:hAnsi="Times New Roman" w:cs="Times New Roman"/>
+          <w:sz w:val="28"/>
+          <w:szCs w:val="28"/>
+        </w:rPr>
+        <w:t>ись</w:t>
+      </w:r>
+      <w:r>
+        <w:rPr>
+          <w:rFonts w:ascii="Times New Roman" w:hAnsi="Times New Roman" w:cs="Times New Roman"/>
+          <w:sz w:val="28"/>
+          <w:szCs w:val="28"/>
+        </w:rPr>
+        <w:t xml:space="preserve"> с возможностью использования различных списков</w:t>
       </w:r>
       <w:r>
         <w:rPr>

</xml_diff>